<commit_message>
edit part of speech
</commit_message>
<xml_diff>
--- a/Seminar/PART OF SPEECH.docx
+++ b/Seminar/PART OF SPEECH.docx
@@ -5989,8 +5989,6 @@
         </w:rPr>
         <w:t>StringReader</w:t>
       </w:r>
-      <w:bookmarkStart w:id="0" w:name="_GoBack"/>
-      <w:bookmarkEnd w:id="0"/>
       <w:proofErr w:type="spellEnd"/>
     </w:p>
     <w:p>
@@ -6939,6 +6937,97 @@
           <w:szCs w:val="26"/>
         </w:rPr>
         <w:t>)</w:t>
+      </w:r>
+    </w:p>
+    <w:p>
+      <w:pPr>
+        <w:pStyle w:val="ListParagraph"/>
+        <w:numPr>
+          <w:ilvl w:val="0"/>
+          <w:numId w:val="2"/>
+        </w:numPr>
+        <w:rPr>
+          <w:rFonts w:ascii="Times New Roman" w:hAnsi="Times New Roman" w:cs="Times New Roman"/>
+          <w:sz w:val="26"/>
+          <w:szCs w:val="26"/>
+        </w:rPr>
+      </w:pPr>
+      <w:r>
+        <w:rPr>
+          <w:rFonts w:ascii="Times New Roman" w:hAnsi="Times New Roman" w:cs="Times New Roman"/>
+          <w:sz w:val="26"/>
+          <w:szCs w:val="26"/>
+        </w:rPr>
+        <w:t>HMM:</w:t>
+      </w:r>
+    </w:p>
+    <w:p>
+      <w:pPr>
+        <w:pStyle w:val="ListParagraph"/>
+        <w:ind w:left="1080"/>
+        <w:rPr>
+          <w:rFonts w:ascii="Times New Roman" w:hAnsi="Times New Roman" w:cs="Times New Roman"/>
+          <w:sz w:val="26"/>
+          <w:szCs w:val="26"/>
+        </w:rPr>
+      </w:pPr>
+      <w:bookmarkStart w:id="0" w:name="_GoBack"/>
+      <w:bookmarkEnd w:id="0"/>
+      <w:r>
+        <w:rPr>
+          <w:rFonts w:ascii="Arial" w:hAnsi="Arial" w:cs="Arial"/>
+          <w:color w:val="444444"/>
+          <w:sz w:val="20"/>
+          <w:szCs w:val="20"/>
+          <w:shd w:val="clear" w:color="auto" w:fill="FFFFFF"/>
+        </w:rPr>
+        <w:t xml:space="preserve"> In HMM taggers, this is generally handled by estimating the probability for a word to have a given tag (to help with the ambiguity problem) and the probability for a tag to be followed by </w:t>
+      </w:r>
+      <w:proofErr w:type="spellStart"/>
+      <w:proofErr w:type="gramStart"/>
+      <w:r>
+        <w:rPr>
+          <w:rFonts w:ascii="Arial" w:hAnsi="Arial" w:cs="Arial"/>
+          <w:color w:val="444444"/>
+          <w:sz w:val="20"/>
+          <w:szCs w:val="20"/>
+          <w:shd w:val="clear" w:color="auto" w:fill="FFFFFF"/>
+        </w:rPr>
+        <w:t>an other</w:t>
+      </w:r>
+      <w:proofErr w:type="spellEnd"/>
+      <w:proofErr w:type="gramEnd"/>
+      <w:r>
+        <w:rPr>
+          <w:rFonts w:ascii="Arial" w:hAnsi="Arial" w:cs="Arial"/>
+          <w:color w:val="444444"/>
+          <w:sz w:val="20"/>
+          <w:szCs w:val="20"/>
+          <w:shd w:val="clear" w:color="auto" w:fill="FFFFFF"/>
+        </w:rPr>
+        <w:t xml:space="preserve"> tag (to help with generalization on unseen words). We can do similarly by defining a feature for the current word and the associated tag, and a feature for the current tag given the previous tag. At training, </w:t>
+      </w:r>
+      <w:proofErr w:type="spellStart"/>
+      <w:r>
+        <w:rPr>
+          <w:rFonts w:ascii="Arial" w:hAnsi="Arial" w:cs="Arial"/>
+          <w:color w:val="444444"/>
+          <w:sz w:val="20"/>
+          <w:szCs w:val="20"/>
+          <w:shd w:val="clear" w:color="auto" w:fill="FFFFFF"/>
+        </w:rPr>
+        <w:t>mira</w:t>
+      </w:r>
+      <w:proofErr w:type="spellEnd"/>
+      <w:r>
+        <w:rPr>
+          <w:rFonts w:ascii="Arial" w:hAnsi="Arial" w:cs="Arial"/>
+          <w:color w:val="444444"/>
+          <w:sz w:val="20"/>
+          <w:szCs w:val="20"/>
+          <w:shd w:val="clear" w:color="auto" w:fill="FFFFFF"/>
+        </w:rPr>
+        <w:t xml:space="preserve"> determines the optimal weight for each of these features.</w:t>
       </w:r>
     </w:p>
     <w:sectPr>

</xml_diff>